<commit_message>
Updated a few papers
</commit_message>
<xml_diff>
--- a/Papers/Papers .docx
+++ b/Papers/Papers .docx
@@ -667,6 +667,7 @@
           <w:b/>
           <w:lang w:val="en-US"/>
         </w:rPr>
+        <w:lastRenderedPageBreak/>
         <w:t>CNN:</w:t>
       </w:r>
     </w:p>
@@ -875,21 +876,7 @@
             <w:rStyle w:val="Hyperlink"/>
             <w:lang w:val="en-US"/>
           </w:rPr>
-          <w:t>A Literature Stu</w:t>
-        </w:r>
-        <w:r>
-          <w:rPr>
-            <w:rStyle w:val="Hyperlink"/>
-            <w:lang w:val="en-US"/>
-          </w:rPr>
-          <w:t>d</w:t>
-        </w:r>
-        <w:r>
-          <w:rPr>
-            <w:rStyle w:val="Hyperlink"/>
-            <w:lang w:val="en-US"/>
-          </w:rPr>
-          <w:t>y of Embeddings on Source Code</w:t>
+          <w:t>A Literature Study of Embeddings on Source Code</w:t>
         </w:r>
       </w:hyperlink>
     </w:p>
@@ -940,21 +927,7 @@
             <w:rStyle w:val="Hyperlink"/>
             <w:lang w:val="en-US"/>
           </w:rPr>
-          <w:t>https://github.com/s</w:t>
-        </w:r>
-        <w:r>
-          <w:rPr>
-            <w:rStyle w:val="Hyperlink"/>
-            <w:lang w:val="en-US"/>
-          </w:rPr>
-          <w:t>r</w:t>
-        </w:r>
-        <w:r>
-          <w:rPr>
-            <w:rStyle w:val="Hyperlink"/>
-            <w:lang w:val="en-US"/>
-          </w:rPr>
-          <w:t>c-d/awesome-machine-learning-on-source-code</w:t>
+          <w:t>https://github.com/src-d/awesome-machine-learning-on-source-code</w:t>
         </w:r>
       </w:hyperlink>
     </w:p>
@@ -1213,21 +1186,7 @@
             <w:rStyle w:val="Hyperlink"/>
             <w:lang w:val="en-US"/>
           </w:rPr>
-          <w:t>Suggesting Accurate</w:t>
-        </w:r>
-        <w:r>
-          <w:rPr>
-            <w:rStyle w:val="Hyperlink"/>
-            <w:lang w:val="en-US"/>
-          </w:rPr>
-          <w:t xml:space="preserve"> </w:t>
-        </w:r>
-        <w:r>
-          <w:rPr>
-            <w:rStyle w:val="Hyperlink"/>
-            <w:lang w:val="en-US"/>
-          </w:rPr>
-          <w:t>Method and Class Names</w:t>
+          <w:t>Suggesting Accurate Method and Class Names</w:t>
         </w:r>
       </w:hyperlink>
     </w:p>
@@ -1501,7 +1460,6 @@
         <w:rPr>
           <w:lang w:val="en-US"/>
         </w:rPr>
-        <w:lastRenderedPageBreak/>
         <w:t>Learning code embeddings from c</w:t>
       </w:r>
       <w:r>
@@ -1761,21 +1719,7 @@
           <w:rStyle w:val="Hyperlink"/>
           <w:lang w:val="en-US"/>
         </w:rPr>
-        <w:t xml:space="preserve">An Empirical </w:t>
-      </w:r>
-      <w:r>
-        <w:rPr>
-          <w:rStyle w:val="Hyperlink"/>
-          <w:lang w:val="en-US"/>
-        </w:rPr>
-        <w:t>S</w:t>
-      </w:r>
-      <w:r>
-        <w:rPr>
-          <w:rStyle w:val="Hyperlink"/>
-          <w:lang w:val="en-US"/>
-        </w:rPr>
-        <w:t>tudy on Learning Bug-Fixing Patches in the wild via Neural Machine Translation</w:t>
+        <w:t>An Empirical Study on Learning Bug-Fixing Patches in the wild via Neural Machine Translation</w:t>
       </w:r>
       <w:r>
         <w:rPr>
@@ -1856,6 +1800,7 @@
         <w:pStyle w:val="Heading2"/>
       </w:pPr>
       <w:r>
+        <w:lastRenderedPageBreak/>
         <w:t>Siamese Networks</w:t>
       </w:r>
     </w:p>
@@ -1894,21 +1839,7 @@
           <w:rStyle w:val="Hyperlink"/>
           <w:lang w:val="en-US"/>
         </w:rPr>
-        <w:t xml:space="preserve">Learning Semantic </w:t>
-      </w:r>
-      <w:r>
-        <w:rPr>
-          <w:rStyle w:val="Hyperlink"/>
-          <w:lang w:val="en-US"/>
-        </w:rPr>
-        <w:t>V</w:t>
-      </w:r>
-      <w:r>
-        <w:rPr>
-          <w:rStyle w:val="Hyperlink"/>
-          <w:lang w:val="en-US"/>
-        </w:rPr>
-        <w:t>ector Representations of Source Code via a Siamese Neural Network</w:t>
+        <w:t>Learning Semantic Vector Representations of Source Code via a Siamese Neural Network</w:t>
       </w:r>
       <w:r>
         <w:rPr>
@@ -2098,11 +2029,6 @@
           <w:lang w:val="en-US"/>
         </w:rPr>
         <w:instrText>HYPERLINK "C:\\Cloud Files\\Github\\SATD-Removal\\Papers\\Deep Code Search.pdf"</w:instrText>
-      </w:r>
-      <w:r>
-        <w:rPr>
-          <w:lang w:val="en-US"/>
-        </w:rPr>
       </w:r>
       <w:r>
         <w:rPr>
@@ -2240,20 +2166,7 @@
         <w:rPr>
           <w:lang w:val="en-US"/>
         </w:rPr>
-        <w:t xml:space="preserve">ext and code are embedded into the same space. Code is embedded threefold, taking the method name, API sequence and sequence containing the source code, all three are embedded individually and then combined. </w:t>
-      </w:r>
-      <w:r>
-        <w:rPr>
-          <w:lang w:val="en-US"/>
-        </w:rPr>
-        <w:t xml:space="preserve">In this method, they want to train descriptions to be similar to the code embeddings, so they use a </w:t>
-      </w:r>
-      <w:r>
-        <w:rPr>
-          <w:lang w:val="en-US"/>
-        </w:rPr>
-        <w:lastRenderedPageBreak/>
-        <w:t xml:space="preserve">triplet network with a single line of code as anchor, a positive and a negative description as positive and negative and let the model </w:t>
+        <w:t xml:space="preserve">ext and code are embedded into the same space. Code is embedded threefold, taking the method name, API sequence and sequence containing the source code, all three are embedded individually and then combined. In this method, they want to train descriptions to be similar to the code embeddings, so they use a triplet network with a single line of code as anchor, a positive and a negative description as positive and negative and let the model </w:t>
       </w:r>
       <w:proofErr w:type="gramStart"/>
       <w:r>
@@ -2379,21 +2292,7 @@
             <w:rStyle w:val="Hyperlink"/>
             <w:lang w:val="en-US"/>
           </w:rPr>
-          <w:t>Learning-B</w:t>
-        </w:r>
-        <w:r>
-          <w:rPr>
-            <w:rStyle w:val="Hyperlink"/>
-            <w:lang w:val="en-US"/>
-          </w:rPr>
-          <w:t>a</w:t>
-        </w:r>
-        <w:r>
-          <w:rPr>
-            <w:rStyle w:val="Hyperlink"/>
-            <w:lang w:val="en-US"/>
-          </w:rPr>
-          <w:t>sed Recursive Aggregation of Abstract Syntax Trees for Code Clone Detection</w:t>
+          <w:t>Learning-Based Recursive Aggregation of Abstract Syntax Trees for Code Clone Detection</w:t>
         </w:r>
       </w:hyperlink>
     </w:p>
@@ -2507,6 +2406,7 @@
         <w:rPr>
           <w:lang w:val="en-US"/>
         </w:rPr>
+        <w:lastRenderedPageBreak/>
         <w:t>Approach &amp; Planning</w:t>
       </w:r>
     </w:p>
@@ -3047,6 +2947,7 @@
         <w:pStyle w:val="Heading2"/>
       </w:pPr>
       <w:r>
+        <w:lastRenderedPageBreak/>
         <w:t>Questions</w:t>
       </w:r>
     </w:p>
@@ -3267,98 +3168,6 @@
       </w:pPr>
       <w:r>
         <w:t>Approach</w:t>
-      </w:r>
-    </w:p>
-    <w:p>
-      <w:pPr>
-        <w:pStyle w:val="ListParagraph"/>
-        <w:numPr>
-          <w:ilvl w:val="0"/>
-          <w:numId w:val="6"/>
-        </w:numPr>
-        <w:rPr>
-          <w:lang w:val="en-US"/>
-        </w:rPr>
-      </w:pPr>
-      <w:r>
-        <w:rPr>
-          <w:lang w:val="en-US"/>
-        </w:rPr>
-        <w:t xml:space="preserve">Try out </w:t>
-      </w:r>
-      <w:hyperlink w:anchor="_Semantic_Source_Code" w:history="1">
-        <w:r>
-          <w:rPr>
-            <w:rStyle w:val="Hyperlink"/>
-            <w:lang w:val="en-US"/>
-          </w:rPr>
-          <w:t>Semantic Sour</w:t>
-        </w:r>
-        <w:r>
-          <w:rPr>
-            <w:rStyle w:val="Hyperlink"/>
-            <w:lang w:val="en-US"/>
-          </w:rPr>
-          <w:t>c</w:t>
-        </w:r>
-        <w:r>
-          <w:rPr>
-            <w:rStyle w:val="Hyperlink"/>
-            <w:lang w:val="en-US"/>
-          </w:rPr>
-          <w:t>e Code Models</w:t>
-        </w:r>
-      </w:hyperlink>
-      <w:r>
-        <w:rPr>
-          <w:lang w:val="en-US"/>
-        </w:rPr>
-        <w:t xml:space="preserve"> pre-trained code embedding for the task</w:t>
-      </w:r>
-    </w:p>
-    <w:p>
-      <w:pPr>
-        <w:pStyle w:val="ListParagraph"/>
-        <w:numPr>
-          <w:ilvl w:val="0"/>
-          <w:numId w:val="6"/>
-        </w:numPr>
-        <w:rPr>
-          <w:lang w:val="en-US"/>
-        </w:rPr>
-      </w:pPr>
-      <w:r>
-        <w:rPr>
-          <w:lang w:val="en-US"/>
-        </w:rPr>
-        <w:t xml:space="preserve">Using </w:t>
-      </w:r>
-      <w:hyperlink w:anchor="_code2vec_Learning_Distributed_2" w:history="1">
-        <w:r>
-          <w:rPr>
-            <w:rStyle w:val="Hyperlink"/>
-            <w:lang w:val="en-US"/>
-          </w:rPr>
-          <w:t>code2vec</w:t>
-        </w:r>
-      </w:hyperlink>
-      <w:r>
-        <w:rPr>
-          <w:lang w:val="en-US"/>
-        </w:rPr>
-        <w:t xml:space="preserve"> </w:t>
-      </w:r>
-      <w:r>
-        <w:rPr>
-          <w:lang w:val="en-US"/>
-        </w:rPr>
-        <w:t>for the source code</w:t>
-      </w:r>
-      <w:r>
-        <w:rPr>
-          <w:lang w:val="en-US"/>
-        </w:rPr>
-        <w:t>, instead of RNN and tokens</w:t>
       </w:r>
     </w:p>
     <w:p>
@@ -3403,7 +3212,77 @@
         <w:rPr>
           <w:lang w:val="en-US"/>
         </w:rPr>
-        <w:t>latent set of features.</w:t>
+        <w:t>latent set of features</w:t>
+      </w:r>
+      <w:r>
+        <w:rPr>
+          <w:lang w:val="en-US"/>
+        </w:rPr>
+        <w:t xml:space="preserve">, this can be done unsupervised on the source code where the SATD’s are from. Afterwards </w:t>
+      </w:r>
+      <w:hyperlink w:anchor="_Deep_Code_Search" w:history="1">
+        <w:r>
+          <w:rPr>
+            <w:rStyle w:val="Hyperlink"/>
+            <w:lang w:val="en-US"/>
+          </w:rPr>
+          <w:t>Deep Code Search</w:t>
+        </w:r>
+      </w:hyperlink>
+      <w:r>
+        <w:rPr>
+          <w:rStyle w:val="Hyperlink"/>
+          <w:lang w:val="en-US"/>
+        </w:rPr>
+        <w:t>’</w:t>
+      </w:r>
+      <w:proofErr w:type="gramStart"/>
+      <w:r>
+        <w:rPr>
+          <w:rStyle w:val="Hyperlink"/>
+          <w:lang w:val="en-US"/>
+        </w:rPr>
+        <w:t xml:space="preserve">s </w:t>
+      </w:r>
+      <w:r>
+        <w:rPr>
+          <w:lang w:val="en-US"/>
+        </w:rPr>
+        <w:t xml:space="preserve"> </w:t>
+      </w:r>
+      <w:r>
+        <w:rPr>
+          <w:lang w:val="en-US"/>
+        </w:rPr>
+        <w:t>Triplet</w:t>
+      </w:r>
+      <w:proofErr w:type="gramEnd"/>
+      <w:r>
+        <w:rPr>
+          <w:lang w:val="en-US"/>
+        </w:rPr>
+        <w:t xml:space="preserve"> networks can be used</w:t>
+      </w:r>
+      <w:r>
+        <w:rPr>
+          <w:lang w:val="en-US"/>
+        </w:rPr>
+        <w:t>, since they also use triplets, however I will not be using descriptions, but other pieces of code as anchor, positive and negative.</w:t>
+      </w:r>
+    </w:p>
+    <w:p>
+      <w:pPr>
+        <w:pStyle w:val="ListParagraph"/>
+        <w:ind w:left="1068"/>
+        <w:rPr>
+          <w:lang w:val="en-US"/>
+        </w:rPr>
+      </w:pPr>
+      <w:r>
+        <w:rPr>
+          <w:lang w:val="en-US"/>
+        </w:rPr>
+        <w:t>This method has data and models available</w:t>
       </w:r>
     </w:p>
     <w:p>
@@ -3520,34 +3399,26 @@
           <w:lang w:val="en-US"/>
         </w:rPr>
       </w:pPr>
-      <w:hyperlink w:anchor="_Deep_Code_Search" w:history="1">
+      <w:r>
+        <w:rPr>
+          <w:lang w:val="en-US"/>
+        </w:rPr>
+        <w:t xml:space="preserve">Try out </w:t>
+      </w:r>
+      <w:hyperlink w:anchor="_Semantic_Source_Code" w:history="1">
         <w:r>
           <w:rPr>
             <w:rStyle w:val="Hyperlink"/>
             <w:lang w:val="en-US"/>
           </w:rPr>
-          <w:t>Deep Code Se</w:t>
-        </w:r>
-        <w:r>
-          <w:rPr>
-            <w:rStyle w:val="Hyperlink"/>
-            <w:lang w:val="en-US"/>
-          </w:rPr>
-          <w:t>a</w:t>
-        </w:r>
-        <w:r>
-          <w:rPr>
-            <w:rStyle w:val="Hyperlink"/>
-            <w:lang w:val="en-US"/>
-          </w:rPr>
-          <w:t>rch</w:t>
+          <w:t>Semantic Source Code Models</w:t>
         </w:r>
       </w:hyperlink>
       <w:r>
         <w:rPr>
           <w:lang w:val="en-US"/>
         </w:rPr>
-        <w:t xml:space="preserve"> this method could be useful, since they also use triplets, however I will not be using descriptions, but other pieces of code as anchor, positive and negative.</w:t>
+        <w:t xml:space="preserve"> pre-trained code embedding for the task</w:t>
       </w:r>
     </w:p>
     <w:p>
@@ -3558,12 +3429,6 @@
           <w:lang w:val="en-US"/>
         </w:rPr>
       </w:pPr>
-      <w:r>
-        <w:rPr>
-          <w:lang w:val="en-US"/>
-        </w:rPr>
-        <w:t>This method has data and models available</w:t>
-      </w:r>
       <w:bookmarkStart w:id="9" w:name="_GoBack"/>
       <w:bookmarkEnd w:id="9"/>
     </w:p>
@@ -5208,7 +5073,7 @@
 </file>
 
 <file path=customXml/itemProps1.xml><?xml version="1.0" encoding="utf-8"?>
-<ds:datastoreItem xmlns:ds="http://schemas.openxmlformats.org/officeDocument/2006/customXml" ds:itemID="{F9031DDE-5E85-4430-802D-153E06240A1C}">
+<ds:datastoreItem xmlns:ds="http://schemas.openxmlformats.org/officeDocument/2006/customXml" ds:itemID="{73C4D12F-7923-4581-8AA0-6B755B038CAE}">
   <ds:schemaRefs>
     <ds:schemaRef ds:uri="http://schemas.openxmlformats.org/officeDocument/2006/bibliography"/>
   </ds:schemaRefs>

</xml_diff>